<commit_message>
Adicionado seção de objetivo no documento
</commit_message>
<xml_diff>
--- a/Documento/Projeto_Banco_de_Dados_I.docx
+++ b/Documento/Projeto_Banco_de_Dados_I.docx
@@ -1,15 +1,19 @@
 
 <file path=word/document.xml><?xml version="1.0" encoding="utf-8"?>
-<w:document xmlns:wpc="http://schemas.microsoft.com/office/word/2010/wordprocessingCanvas" xmlns:cx="http://schemas.microsoft.com/office/drawing/2014/chartex" xmlns:cx1="http://schemas.microsoft.com/office/drawing/2015/9/8/chartex" xmlns:cx2="http://schemas.microsoft.com/office/drawing/2015/10/21/chartex" xmlns:cx3="http://schemas.microsoft.com/office/drawing/2016/5/9/chartex" xmlns:cx4="http://schemas.microsoft.com/office/drawing/2016/5/10/chartex" xmlns:cx5="http://schemas.microsoft.com/office/drawing/2016/5/11/chartex" xmlns:cx6="http://schemas.microsoft.com/office/drawing/2016/5/12/chartex" xmlns:cx7="http://schemas.microsoft.com/office/drawing/2016/5/13/chartex" xmlns:cx8="http://schemas.microsoft.com/office/drawing/2016/5/14/chartex" xmlns:mc="http://schemas.openxmlformats.org/markup-compatibility/2006" xmlns:aink="http://schemas.microsoft.com/office/drawing/2016/ink" xmlns:am3d="http://schemas.microsoft.com/office/drawing/2017/model3d" xmlns:o="urn:schemas-microsoft-com:office:office" xmlns:r="http://schemas.openxmlformats.org/officeDocument/2006/relationships" xmlns:m="http://schemas.openxmlformats.org/officeDocument/2006/math" xmlns:v="urn:schemas-microsoft-com:vml" xmlns:wp14="http://schemas.microsoft.com/office/word/2010/wordprocessingDrawing" xmlns:wp="http://schemas.openxmlformats.org/drawingml/2006/wordprocessingDrawing" xmlns:w10="urn:schemas-microsoft-com:office:word" xmlns:w="http://schemas.openxmlformats.org/wordprocessingml/2006/main" xmlns:w14="http://schemas.microsoft.com/office/word/2010/wordml" xmlns:w15="http://schemas.microsoft.com/office/word/2012/wordml" xmlns:w16cid="http://schemas.microsoft.com/office/word/2016/wordml/cid" xmlns:w16se="http://schemas.microsoft.com/office/word/2015/wordml/symex" xmlns:wpg="http://schemas.microsoft.com/office/word/2010/wordprocessingGroup" xmlns:wpi="http://schemas.microsoft.com/office/word/2010/wordprocessingInk" xmlns:wne="http://schemas.microsoft.com/office/word/2006/wordml" xmlns:wps="http://schemas.microsoft.com/office/word/2010/wordprocessingShape" mc:Ignorable="w14 w15 w16se w16cid wp14">
+<w:document xmlns:wpc="http://schemas.microsoft.com/office/word/2010/wordprocessingCanvas" xmlns:cx="http://schemas.microsoft.com/office/drawing/2014/chartex" xmlns:cx1="http://schemas.microsoft.com/office/drawing/2015/9/8/chartex" xmlns:cx2="http://schemas.microsoft.com/office/drawing/2015/10/21/chartex" xmlns:cx3="http://schemas.microsoft.com/office/drawing/2016/5/9/chartex" xmlns:cx4="http://schemas.microsoft.com/office/drawing/2016/5/10/chartex" xmlns:cx5="http://schemas.microsoft.com/office/drawing/2016/5/11/chartex" xmlns:cx6="http://schemas.microsoft.com/office/drawing/2016/5/12/chartex" xmlns:cx7="http://schemas.microsoft.com/office/drawing/2016/5/13/chartex" xmlns:cx8="http://schemas.microsoft.com/office/drawing/2016/5/14/chartex" xmlns:mc="http://schemas.openxmlformats.org/markup-compatibility/2006" xmlns:aink="http://schemas.microsoft.com/office/drawing/2016/ink" xmlns:am3d="http://schemas.microsoft.com/office/drawing/2017/model3d" xmlns:o="urn:schemas-microsoft-com:office:office" xmlns:r="http://schemas.openxmlformats.org/officeDocument/2006/relationships" xmlns:m="http://schemas.openxmlformats.org/officeDocument/2006/math" xmlns:v="urn:schemas-microsoft-com:vml" xmlns:wp14="http://schemas.microsoft.com/office/word/2010/wordprocessingDrawing" xmlns:wp="http://schemas.openxmlformats.org/drawingml/2006/wordprocessingDrawing" xmlns:w10="urn:schemas-microsoft-com:office:word" xmlns:w="http://schemas.openxmlformats.org/wordprocessingml/2006/main" xmlns:w14="http://schemas.microsoft.com/office/word/2010/wordml" xmlns:w15="http://schemas.microsoft.com/office/word/2012/wordml" xmlns:w16cex="http://schemas.microsoft.com/office/word/2018/wordml/cex" xmlns:w16cid="http://schemas.microsoft.com/office/word/2016/wordml/cid" xmlns:w16="http://schemas.microsoft.com/office/word/2018/wordml" xmlns:w16sdtdh="http://schemas.microsoft.com/office/word/2020/wordml/sdtdatahash" xmlns:w16se="http://schemas.microsoft.com/office/word/2015/wordml/symex" xmlns:wpg="http://schemas.microsoft.com/office/word/2010/wordprocessingGroup" xmlns:wpi="http://schemas.microsoft.com/office/word/2010/wordprocessingInk" xmlns:wne="http://schemas.microsoft.com/office/word/2006/wordml" xmlns:wps="http://schemas.microsoft.com/office/word/2010/wordprocessingShape" mc:Ignorable="w14 w15 w16se w16cid w16 w16cex w16sdtdh wp14">
   <w:body>
     <w:p>
       <w:pPr>
         <w:pStyle w:val="NormalWeb"/>
         <w:spacing w:before="120" w:beforeAutospacing="0" w:after="0" w:afterAutospacing="0"/>
         <w:jc w:val="center"/>
-      </w:pPr>
-      <w:r>
-        <w:rPr>
+        <w:rPr>
+          <w:rFonts w:ascii="Cascadia Code PL SemiLight" w:hAnsi="Cascadia Code PL SemiLight"/>
+        </w:rPr>
+      </w:pPr>
+      <w:r>
+        <w:rPr>
+          <w:rFonts w:ascii="Cascadia Code PL SemiLight" w:hAnsi="Cascadia Code PL SemiLight"/>
           <w:b/>
           <w:bCs/>
           <w:color w:val="000000"/>
@@ -22,9 +26,13 @@
         <w:pStyle w:val="NormalWeb"/>
         <w:spacing w:before="120" w:beforeAutospacing="0" w:after="0" w:afterAutospacing="0"/>
         <w:jc w:val="center"/>
-      </w:pPr>
-      <w:r>
-        <w:rPr>
+        <w:rPr>
+          <w:rFonts w:ascii="Cascadia Code PL SemiLight" w:hAnsi="Cascadia Code PL SemiLight"/>
+        </w:rPr>
+      </w:pPr>
+      <w:r>
+        <w:rPr>
+          <w:rFonts w:ascii="Cascadia Code PL SemiLight" w:hAnsi="Cascadia Code PL SemiLight"/>
           <w:b/>
           <w:bCs/>
           <w:color w:val="000000"/>
@@ -37,9 +45,13 @@
         <w:pStyle w:val="NormalWeb"/>
         <w:spacing w:before="120" w:beforeAutospacing="0" w:after="0" w:afterAutospacing="0"/>
         <w:jc w:val="center"/>
-      </w:pPr>
-      <w:r>
-        <w:rPr>
+        <w:rPr>
+          <w:rFonts w:ascii="Cascadia Code PL SemiLight" w:hAnsi="Cascadia Code PL SemiLight"/>
+        </w:rPr>
+      </w:pPr>
+      <w:r>
+        <w:rPr>
+          <w:rFonts w:ascii="Cascadia Code PL SemiLight" w:hAnsi="Cascadia Code PL SemiLight"/>
           <w:b/>
           <w:bCs/>
           <w:color w:val="000000"/>
@@ -51,24 +63,24 @@
       <w:pPr>
         <w:spacing w:after="240"/>
         <w:rPr>
-          <w:rFonts w:ascii="Times New Roman" w:hAnsi="Times New Roman" w:cs="Times New Roman"/>
-        </w:rPr>
-      </w:pPr>
-      <w:r>
-        <w:rPr>
-          <w:rFonts w:ascii="Times New Roman" w:hAnsi="Times New Roman" w:cs="Times New Roman"/>
+          <w:rFonts w:ascii="Cascadia Code PL SemiLight" w:hAnsi="Cascadia Code PL SemiLight" w:cs="Times New Roman"/>
+        </w:rPr>
+      </w:pPr>
+      <w:r>
+        <w:rPr>
+          <w:rFonts w:ascii="Cascadia Code PL SemiLight" w:hAnsi="Cascadia Code PL SemiLight" w:cs="Times New Roman"/>
         </w:rPr>
         <w:br/>
       </w:r>
       <w:r>
         <w:rPr>
-          <w:rFonts w:ascii="Times New Roman" w:hAnsi="Times New Roman" w:cs="Times New Roman"/>
+          <w:rFonts w:ascii="Cascadia Code PL SemiLight" w:hAnsi="Cascadia Code PL SemiLight" w:cs="Times New Roman"/>
         </w:rPr>
         <w:br/>
       </w:r>
       <w:r>
         <w:rPr>
-          <w:rFonts w:ascii="Times New Roman" w:hAnsi="Times New Roman" w:cs="Times New Roman"/>
+          <w:rFonts w:ascii="Cascadia Code PL SemiLight" w:hAnsi="Cascadia Code PL SemiLight" w:cs="Times New Roman"/>
         </w:rPr>
         <w:br/>
       </w:r>
@@ -76,80 +88,16 @@
     <w:p>
       <w:pPr>
         <w:pStyle w:val="Ttulo2"/>
-        <w:spacing w:before="0" w:after="0"/>
-        <w:ind w:left="-576" w:hanging="576"/>
         <w:jc w:val="center"/>
-        <w:rPr>
-          <w:rFonts w:ascii="Times New Roman" w:hAnsi="Times New Roman" w:cs="Times New Roman"/>
-        </w:rPr>
-      </w:pPr>
-      <w:r>
-        <w:rPr>
-          <w:rFonts w:ascii="Times New Roman" w:hAnsi="Times New Roman" w:cs="Times New Roman"/>
-          <w:b/>
-          <w:bCs/>
-          <w:color w:val="000000"/>
-          <w:sz w:val="34"/>
-          <w:szCs w:val="34"/>
-        </w:rPr>
-        <w:t xml:space="preserve">                </w:t>
-      </w:r>
-      <w:r>
-        <w:rPr>
-          <w:rFonts w:ascii="Times New Roman" w:hAnsi="Times New Roman" w:cs="Times New Roman"/>
-          <w:b/>
-          <w:bCs/>
-          <w:color w:val="000000"/>
-          <w:sz w:val="34"/>
-          <w:szCs w:val="34"/>
-        </w:rPr>
-        <w:t xml:space="preserve">Relatório do Trabalho de LFA/TC </w:t>
-      </w:r>
-      <w:r>
-        <w:rPr>
-          <w:rFonts w:ascii="Times New Roman" w:hAnsi="Times New Roman" w:cs="Times New Roman"/>
-          <w:b/>
-          <w:bCs/>
-          <w:color w:val="000000"/>
-          <w:sz w:val="34"/>
-          <w:szCs w:val="34"/>
-        </w:rPr>
-        <w:t>–</w:t>
-      </w:r>
-      <w:r>
-        <w:rPr>
-          <w:rFonts w:ascii="Times New Roman" w:hAnsi="Times New Roman" w:cs="Times New Roman"/>
-          <w:b/>
-          <w:bCs/>
-          <w:color w:val="000000"/>
-          <w:sz w:val="34"/>
-          <w:szCs w:val="34"/>
-        </w:rPr>
-        <w:t xml:space="preserve"> </w:t>
-      </w:r>
-      <w:r>
-        <w:rPr>
-          <w:rFonts w:ascii="Times New Roman" w:hAnsi="Times New Roman" w:cs="Times New Roman"/>
-          <w:b/>
-          <w:bCs/>
-          <w:color w:val="000000"/>
-          <w:sz w:val="34"/>
-          <w:szCs w:val="34"/>
-        </w:rPr>
-        <w:t>Máquina de Turing</w:t>
-      </w:r>
-    </w:p>
-    <w:p>
-      <w:pPr>
-        <w:spacing w:after="240"/>
-        <w:rPr>
-          <w:rFonts w:ascii="Times New Roman" w:hAnsi="Times New Roman" w:cs="Times New Roman"/>
-        </w:rPr>
-      </w:pPr>
-      <w:r>
-        <w:rPr>
-          <w:rFonts w:ascii="Times New Roman" w:hAnsi="Times New Roman" w:cs="Times New Roman"/>
-        </w:rPr>
+      </w:pPr>
+      <w:r>
+        <w:rPr>
+          <w:sz w:val="40"/>
+          <w:szCs w:val="40"/>
+        </w:rPr>
+        <w:t>Projeto de Banco de dados I – Gerenciamento de Horas Escolares</w:t>
+      </w:r>
+      <w:r>
         <w:br/>
       </w:r>
     </w:p>
@@ -158,30 +106,30 @@
         <w:spacing w:after="240"/>
         <w:jc w:val="center"/>
         <w:rPr>
-          <w:rFonts w:ascii="Times New Roman" w:hAnsi="Times New Roman" w:cs="Times New Roman"/>
-        </w:rPr>
-      </w:pPr>
-      <w:r>
-        <w:rPr>
-          <w:rFonts w:ascii="Times New Roman" w:hAnsi="Times New Roman" w:cs="Times New Roman"/>
+          <w:rFonts w:ascii="Cascadia Code PL SemiLight" w:hAnsi="Cascadia Code PL SemiLight" w:cs="Times New Roman"/>
+        </w:rPr>
+      </w:pPr>
+      <w:r>
+        <w:rPr>
+          <w:rFonts w:ascii="Cascadia Code PL SemiLight" w:hAnsi="Cascadia Code PL SemiLight" w:cs="Times New Roman"/>
         </w:rPr>
         <w:t>Ra aqui</w:t>
       </w:r>
       <w:r>
         <w:rPr>
-          <w:rFonts w:ascii="Times New Roman" w:hAnsi="Times New Roman" w:cs="Times New Roman"/>
+          <w:rFonts w:ascii="Cascadia Code PL SemiLight" w:hAnsi="Cascadia Code PL SemiLight" w:cs="Times New Roman"/>
         </w:rPr>
         <w:br/>
       </w:r>
       <w:r>
         <w:rPr>
-          <w:rFonts w:ascii="Times New Roman" w:hAnsi="Times New Roman" w:cs="Times New Roman"/>
+          <w:rFonts w:ascii="Cascadia Code PL SemiLight" w:hAnsi="Cascadia Code PL SemiLight" w:cs="Times New Roman"/>
         </w:rPr>
         <w:br/>
       </w:r>
       <w:r>
         <w:rPr>
-          <w:rFonts w:ascii="Times New Roman" w:hAnsi="Times New Roman" w:cs="Times New Roman"/>
+          <w:rFonts w:ascii="Cascadia Code PL SemiLight" w:hAnsi="Cascadia Code PL SemiLight" w:cs="Times New Roman"/>
         </w:rPr>
         <w:br/>
       </w:r>
@@ -191,15 +139,19 @@
         <w:pStyle w:val="NormalWeb"/>
         <w:spacing w:before="0" w:beforeAutospacing="0" w:after="0" w:afterAutospacing="0"/>
         <w:jc w:val="right"/>
-      </w:pPr>
-      <w:r>
-        <w:rPr>
+        <w:rPr>
+          <w:rFonts w:ascii="Cascadia Code PL SemiLight" w:hAnsi="Cascadia Code PL SemiLight"/>
+        </w:rPr>
+      </w:pPr>
+      <w:r>
+        <w:rPr>
+          <w:rFonts w:ascii="Cascadia Code PL SemiLight" w:hAnsi="Cascadia Code PL SemiLight"/>
           <w:noProof/>
           <w:color w:val="000000"/>
           <w:bdr w:val="none" w:sz="0" w:space="0" w:color="auto" w:frame="1"/>
         </w:rPr>
         <w:drawing>
-          <wp:inline distT="0" distB="0" distL="0" distR="0" wp14:anchorId="7003A77B" wp14:editId="573D0D5F">
+          <wp:inline distT="0" distB="0" distL="0" distR="0" wp14:anchorId="45DA7098" wp14:editId="681E4BBC">
             <wp:extent cx="3924300" cy="3512820"/>
             <wp:effectExtent l="0" t="0" r="0" b="0"/>
             <wp:docPr id="2" name="Imagem 2"/>
@@ -216,7 +168,7 @@
                     </pic:cNvPicPr>
                   </pic:nvPicPr>
                   <pic:blipFill>
-                    <a:blip r:embed="rId6">
+                    <a:blip r:embed="rId7">
                       <a:extLst>
                         <a:ext uri="{28A0092B-C50C-407E-A947-70E740481C1C}">
                           <a14:useLocalDpi xmlns:a14="http://schemas.microsoft.com/office/drawing/2010/main" val="0"/>
@@ -251,7 +203,7 @@
     <w:p>
       <w:pPr>
         <w:rPr>
-          <w:rFonts w:ascii="Times New Roman" w:hAnsi="Times New Roman" w:cs="Times New Roman"/>
+          <w:rFonts w:ascii="Cascadia Code PL SemiLight" w:hAnsi="Cascadia Code PL SemiLight" w:cs="Times New Roman"/>
         </w:rPr>
       </w:pPr>
     </w:p>
@@ -260,35 +212,27 @@
         <w:pStyle w:val="NormalWeb"/>
         <w:spacing w:before="0" w:beforeAutospacing="0" w:after="0" w:afterAutospacing="0"/>
         <w:jc w:val="center"/>
-      </w:pPr>
-      <w:r>
-        <w:rPr>
+        <w:rPr>
+          <w:rFonts w:ascii="Cascadia Code PL SemiLight" w:hAnsi="Cascadia Code PL SemiLight"/>
+        </w:rPr>
+      </w:pPr>
+      <w:r>
+        <w:rPr>
+          <w:rFonts w:ascii="Cascadia Code PL SemiLight" w:hAnsi="Cascadia Code PL SemiLight"/>
           <w:color w:val="000000"/>
         </w:rPr>
         <w:t xml:space="preserve">Presidente </w:t>
       </w:r>
-      <w:proofErr w:type="gramStart"/>
-      <w:r>
-        <w:rPr>
+      <w:r>
+        <w:rPr>
+          <w:rFonts w:ascii="Cascadia Code PL SemiLight" w:hAnsi="Cascadia Code PL SemiLight"/>
           <w:color w:val="000000"/>
         </w:rPr>
-        <w:t xml:space="preserve">Prudente, </w:t>
-      </w:r>
-      <w:r>
-        <w:rPr>
-          <w:color w:val="000000"/>
-        </w:rPr>
-        <w:t xml:space="preserve"> </w:t>
-      </w:r>
-      <w:r>
-        <w:rPr>
-          <w:color w:val="000000"/>
-        </w:rPr>
-        <w:t>26</w:t>
-      </w:r>
-      <w:proofErr w:type="gramEnd"/>
-      <w:r>
-        <w:rPr>
+        <w:t>Prudente, 26</w:t>
+      </w:r>
+      <w:r>
+        <w:rPr>
+          <w:rFonts w:ascii="Cascadia Code PL SemiLight" w:hAnsi="Cascadia Code PL SemiLight"/>
           <w:color w:val="000000"/>
         </w:rPr>
         <w:t>/04/2021</w:t>
@@ -321,19 +265,175 @@
     </w:p>
     <w:p>
       <w:pPr>
-        <w:rPr>
-          <w:u w:val="single"/>
-        </w:rPr>
-      </w:pPr>
-      <w:r>
+        <w:pStyle w:val="Ttulo1"/>
+        <w:numPr>
+          <w:ilvl w:val="0"/>
+          <w:numId w:val="1"/>
+        </w:numPr>
+        <w:jc w:val="both"/>
+        <w:rPr>
+          <w:rFonts w:ascii="Baskerville Old Face" w:hAnsi="Baskerville Old Face"/>
+          <w:color w:val="auto"/>
+          <w:sz w:val="52"/>
+          <w:szCs w:val="52"/>
+        </w:rPr>
+      </w:pPr>
+      <w:r>
+        <w:rPr>
+          <w:rFonts w:ascii="Baskerville Old Face" w:hAnsi="Baskerville Old Face"/>
+          <w:color w:val="auto"/>
+          <w:sz w:val="52"/>
+          <w:szCs w:val="52"/>
+        </w:rPr>
         <w:lastRenderedPageBreak/>
-        <w:t>a</w:t>
-      </w:r>
-      <w:bookmarkStart w:id="0" w:name="_GoBack"/>
-      <w:bookmarkEnd w:id="0"/>
+        <w:t xml:space="preserve"> Objetivo</w:t>
+      </w:r>
+    </w:p>
+    <w:p>
+      <w:pPr>
+        <w:rPr>
+          <w:rFonts w:ascii="Cascadia Code PL" w:hAnsi="Cascadia Code PL"/>
+          <w:sz w:val="28"/>
+          <w:szCs w:val="28"/>
+        </w:rPr>
+      </w:pPr>
+    </w:p>
+    <w:p>
+      <w:pPr>
+        <w:ind w:firstLine="708"/>
+        <w:jc w:val="both"/>
+        <w:rPr>
+          <w:rFonts w:ascii="Cascadia Code PL SemiLight" w:hAnsi="Cascadia Code PL SemiLight"/>
+          <w:sz w:val="24"/>
+          <w:szCs w:val="24"/>
+        </w:rPr>
+      </w:pPr>
+      <w:r>
+        <w:rPr>
+          <w:rFonts w:ascii="Cascadia Code PL SemiLight" w:hAnsi="Cascadia Code PL SemiLight"/>
+          <w:sz w:val="24"/>
+          <w:szCs w:val="24"/>
+        </w:rPr>
+        <w:t>O objetivo visado a se atingir nesse projeto</w:t>
+      </w:r>
+      <w:r>
+        <w:rPr>
+          <w:rFonts w:ascii="Cascadia Code PL SemiLight" w:hAnsi="Cascadia Code PL SemiLight"/>
+          <w:sz w:val="24"/>
+          <w:szCs w:val="24"/>
+        </w:rPr>
+        <w:t xml:space="preserve"> é criar uma ferramenta que permita o aluno universitário ter uma ideia de como suas horas complementares pedidas para a conclusão de curso, estas horas podendo ser estudo/projetos/participação de eventos na universidade/monitoria/participação da EJ</w:t>
+      </w:r>
+      <w:r>
+        <w:rPr>
+          <w:rFonts w:ascii="Cascadia Code PL SemiLight" w:hAnsi="Cascadia Code PL SemiLight"/>
+          <w:sz w:val="24"/>
+          <w:szCs w:val="24"/>
+        </w:rPr>
+        <w:t>C</w:t>
+      </w:r>
+      <w:r>
+        <w:rPr>
+          <w:rFonts w:ascii="Cascadia Code PL SemiLight" w:hAnsi="Cascadia Code PL SemiLight"/>
+          <w:sz w:val="24"/>
+          <w:szCs w:val="24"/>
+        </w:rPr>
+        <w:t>omp se</w:t>
+      </w:r>
+      <w:r>
+        <w:rPr>
+          <w:rFonts w:ascii="Cascadia Code PL SemiLight" w:hAnsi="Cascadia Code PL SemiLight"/>
+          <w:sz w:val="24"/>
+          <w:szCs w:val="24"/>
+        </w:rPr>
+        <w:t xml:space="preserve"> estas atividades possam</w:t>
+      </w:r>
+      <w:r>
+        <w:rPr>
+          <w:rFonts w:ascii="Cascadia Code PL SemiLight" w:hAnsi="Cascadia Code PL SemiLight"/>
+          <w:sz w:val="24"/>
+          <w:szCs w:val="24"/>
+        </w:rPr>
+        <w:t xml:space="preserve"> </w:t>
+      </w:r>
+      <w:r>
+        <w:rPr>
+          <w:rFonts w:ascii="Cascadia Code PL SemiLight" w:hAnsi="Cascadia Code PL SemiLight"/>
+          <w:sz w:val="24"/>
+          <w:szCs w:val="24"/>
+        </w:rPr>
+        <w:t>adicionar horas para se aproximar</w:t>
+      </w:r>
+      <w:r>
+        <w:rPr>
+          <w:rFonts w:ascii="Cascadia Code PL SemiLight" w:hAnsi="Cascadia Code PL SemiLight"/>
+          <w:sz w:val="24"/>
+          <w:szCs w:val="24"/>
+        </w:rPr>
+        <w:t xml:space="preserve"> do necessário </w:t>
+      </w:r>
+      <w:r>
+        <w:rPr>
+          <w:rFonts w:ascii="Cascadia Code PL SemiLight" w:hAnsi="Cascadia Code PL SemiLight"/>
+          <w:sz w:val="24"/>
+          <w:szCs w:val="24"/>
+        </w:rPr>
+        <w:t>a ponto do aluno</w:t>
+      </w:r>
+      <w:r>
+        <w:rPr>
+          <w:rFonts w:ascii="Cascadia Code PL SemiLight" w:hAnsi="Cascadia Code PL SemiLight"/>
+          <w:sz w:val="24"/>
+          <w:szCs w:val="24"/>
+        </w:rPr>
+        <w:t xml:space="preserve"> se formar no curso, considerando </w:t>
+      </w:r>
+      <w:r>
+        <w:rPr>
+          <w:rFonts w:ascii="Cascadia Code PL SemiLight" w:hAnsi="Cascadia Code PL SemiLight"/>
+          <w:sz w:val="24"/>
+          <w:szCs w:val="24"/>
+        </w:rPr>
+        <w:t>o</w:t>
+      </w:r>
+      <w:r>
+        <w:rPr>
+          <w:rFonts w:ascii="Cascadia Code PL SemiLight" w:hAnsi="Cascadia Code PL SemiLight"/>
+          <w:sz w:val="24"/>
+          <w:szCs w:val="24"/>
+        </w:rPr>
+        <w:t xml:space="preserve"> caso para alunos da grade de 2018 para cima da FCT-Unesp de Presidente Prudente</w:t>
+      </w:r>
+      <w:r>
+        <w:rPr>
+          <w:rFonts w:ascii="Cascadia Code PL SemiLight" w:hAnsi="Cascadia Code PL SemiLight"/>
+          <w:sz w:val="24"/>
+          <w:szCs w:val="24"/>
+        </w:rPr>
+        <w:t>.</w:t>
+      </w:r>
+    </w:p>
+    <w:p>
+      <w:pPr>
+        <w:ind w:firstLine="708"/>
+        <w:jc w:val="both"/>
+        <w:rPr>
+          <w:rFonts w:ascii="Cascadia Code PL SemiLight" w:hAnsi="Cascadia Code PL SemiLight"/>
+          <w:sz w:val="24"/>
+          <w:szCs w:val="24"/>
+        </w:rPr>
+      </w:pPr>
+      <w:r>
+        <w:rPr>
+          <w:rFonts w:ascii="Cascadia Code PL SemiLight" w:hAnsi="Cascadia Code PL SemiLight"/>
+          <w:sz w:val="24"/>
+          <w:szCs w:val="24"/>
+        </w:rPr>
+        <w:t>Acredita-se que esta ferramenta, quando completa, possa ajudar diversos universitários a visualizar o seu tempo dedicado a tais atividades e o quanto falta para dedicar para atingir a cota de horas necessária.</w:t>
+      </w:r>
     </w:p>
     <w:sectPr>
-      <w:headerReference w:type="default" r:id="rId7"/>
+      <w:headerReference w:type="default" r:id="rId8"/>
       <w:pgSz w:w="11906" w:h="16838"/>
       <w:pgMar w:top="1417" w:right="1701" w:bottom="1417" w:left="1701" w:header="708" w:footer="708" w:gutter="0"/>
       <w:cols w:space="708"/>
@@ -344,7 +444,7 @@
 </file>
 
 <file path=word/endnotes.xml><?xml version="1.0" encoding="utf-8"?>
-<w:endnotes xmlns:wpc="http://schemas.microsoft.com/office/word/2010/wordprocessingCanvas" xmlns:cx="http://schemas.microsoft.com/office/drawing/2014/chartex" xmlns:cx1="http://schemas.microsoft.com/office/drawing/2015/9/8/chartex" xmlns:cx2="http://schemas.microsoft.com/office/drawing/2015/10/21/chartex" xmlns:cx3="http://schemas.microsoft.com/office/drawing/2016/5/9/chartex" xmlns:cx4="http://schemas.microsoft.com/office/drawing/2016/5/10/chartex" xmlns:cx5="http://schemas.microsoft.com/office/drawing/2016/5/11/chartex" xmlns:cx6="http://schemas.microsoft.com/office/drawing/2016/5/12/chartex" xmlns:cx7="http://schemas.microsoft.com/office/drawing/2016/5/13/chartex" xmlns:cx8="http://schemas.microsoft.com/office/drawing/2016/5/14/chartex" xmlns:mc="http://schemas.openxmlformats.org/markup-compatibility/2006" xmlns:aink="http://schemas.microsoft.com/office/drawing/2016/ink" xmlns:am3d="http://schemas.microsoft.com/office/drawing/2017/model3d" xmlns:o="urn:schemas-microsoft-com:office:office" xmlns:r="http://schemas.openxmlformats.org/officeDocument/2006/relationships" xmlns:m="http://schemas.openxmlformats.org/officeDocument/2006/math" xmlns:v="urn:schemas-microsoft-com:vml" xmlns:wp14="http://schemas.microsoft.com/office/word/2010/wordprocessingDrawing" xmlns:wp="http://schemas.openxmlformats.org/drawingml/2006/wordprocessingDrawing" xmlns:w10="urn:schemas-microsoft-com:office:word" xmlns:w="http://schemas.openxmlformats.org/wordprocessingml/2006/main" xmlns:w14="http://schemas.microsoft.com/office/word/2010/wordml" xmlns:w15="http://schemas.microsoft.com/office/word/2012/wordml" xmlns:w16cid="http://schemas.microsoft.com/office/word/2016/wordml/cid" xmlns:w16se="http://schemas.microsoft.com/office/word/2015/wordml/symex" xmlns:wpg="http://schemas.microsoft.com/office/word/2010/wordprocessingGroup" xmlns:wpi="http://schemas.microsoft.com/office/word/2010/wordprocessingInk" xmlns:wne="http://schemas.microsoft.com/office/word/2006/wordml" xmlns:wps="http://schemas.microsoft.com/office/word/2010/wordprocessingShape" mc:Ignorable="w14 w15 w16se w16cid wp14">
+<w:endnotes xmlns:wpc="http://schemas.microsoft.com/office/word/2010/wordprocessingCanvas" xmlns:cx="http://schemas.microsoft.com/office/drawing/2014/chartex" xmlns:cx1="http://schemas.microsoft.com/office/drawing/2015/9/8/chartex" xmlns:cx2="http://schemas.microsoft.com/office/drawing/2015/10/21/chartex" xmlns:cx3="http://schemas.microsoft.com/office/drawing/2016/5/9/chartex" xmlns:cx4="http://schemas.microsoft.com/office/drawing/2016/5/10/chartex" xmlns:cx5="http://schemas.microsoft.com/office/drawing/2016/5/11/chartex" xmlns:cx6="http://schemas.microsoft.com/office/drawing/2016/5/12/chartex" xmlns:cx7="http://schemas.microsoft.com/office/drawing/2016/5/13/chartex" xmlns:cx8="http://schemas.microsoft.com/office/drawing/2016/5/14/chartex" xmlns:mc="http://schemas.openxmlformats.org/markup-compatibility/2006" xmlns:aink="http://schemas.microsoft.com/office/drawing/2016/ink" xmlns:am3d="http://schemas.microsoft.com/office/drawing/2017/model3d" xmlns:o="urn:schemas-microsoft-com:office:office" xmlns:r="http://schemas.openxmlformats.org/officeDocument/2006/relationships" xmlns:m="http://schemas.openxmlformats.org/officeDocument/2006/math" xmlns:v="urn:schemas-microsoft-com:vml" xmlns:wp14="http://schemas.microsoft.com/office/word/2010/wordprocessingDrawing" xmlns:wp="http://schemas.openxmlformats.org/drawingml/2006/wordprocessingDrawing" xmlns:w10="urn:schemas-microsoft-com:office:word" xmlns:w="http://schemas.openxmlformats.org/wordprocessingml/2006/main" xmlns:w14="http://schemas.microsoft.com/office/word/2010/wordml" xmlns:w15="http://schemas.microsoft.com/office/word/2012/wordml" xmlns:w16cex="http://schemas.microsoft.com/office/word/2018/wordml/cex" xmlns:w16cid="http://schemas.microsoft.com/office/word/2016/wordml/cid" xmlns:w16="http://schemas.microsoft.com/office/word/2018/wordml" xmlns:w16sdtdh="http://schemas.microsoft.com/office/word/2020/wordml/sdtdatahash" xmlns:w16se="http://schemas.microsoft.com/office/word/2015/wordml/symex" xmlns:wpg="http://schemas.microsoft.com/office/word/2010/wordprocessingGroup" xmlns:wpi="http://schemas.microsoft.com/office/word/2010/wordprocessingInk" xmlns:wne="http://schemas.microsoft.com/office/word/2006/wordml" xmlns:wps="http://schemas.microsoft.com/office/word/2010/wordprocessingShape" mc:Ignorable="w14 w15 w16se w16cid w16 w16cex w16sdtdh wp14">
   <w:endnote w:type="separator" w:id="-1">
     <w:p>
       <w:pPr>
@@ -369,7 +469,7 @@
 </file>
 
 <file path=word/footnotes.xml><?xml version="1.0" encoding="utf-8"?>
-<w:footnotes xmlns:wpc="http://schemas.microsoft.com/office/word/2010/wordprocessingCanvas" xmlns:cx="http://schemas.microsoft.com/office/drawing/2014/chartex" xmlns:cx1="http://schemas.microsoft.com/office/drawing/2015/9/8/chartex" xmlns:cx2="http://schemas.microsoft.com/office/drawing/2015/10/21/chartex" xmlns:cx3="http://schemas.microsoft.com/office/drawing/2016/5/9/chartex" xmlns:cx4="http://schemas.microsoft.com/office/drawing/2016/5/10/chartex" xmlns:cx5="http://schemas.microsoft.com/office/drawing/2016/5/11/chartex" xmlns:cx6="http://schemas.microsoft.com/office/drawing/2016/5/12/chartex" xmlns:cx7="http://schemas.microsoft.com/office/drawing/2016/5/13/chartex" xmlns:cx8="http://schemas.microsoft.com/office/drawing/2016/5/14/chartex" xmlns:mc="http://schemas.openxmlformats.org/markup-compatibility/2006" xmlns:aink="http://schemas.microsoft.com/office/drawing/2016/ink" xmlns:am3d="http://schemas.microsoft.com/office/drawing/2017/model3d" xmlns:o="urn:schemas-microsoft-com:office:office" xmlns:r="http://schemas.openxmlformats.org/officeDocument/2006/relationships" xmlns:m="http://schemas.openxmlformats.org/officeDocument/2006/math" xmlns:v="urn:schemas-microsoft-com:vml" xmlns:wp14="http://schemas.microsoft.com/office/word/2010/wordprocessingDrawing" xmlns:wp="http://schemas.openxmlformats.org/drawingml/2006/wordprocessingDrawing" xmlns:w10="urn:schemas-microsoft-com:office:word" xmlns:w="http://schemas.openxmlformats.org/wordprocessingml/2006/main" xmlns:w14="http://schemas.microsoft.com/office/word/2010/wordml" xmlns:w15="http://schemas.microsoft.com/office/word/2012/wordml" xmlns:w16cid="http://schemas.microsoft.com/office/word/2016/wordml/cid" xmlns:w16se="http://schemas.microsoft.com/office/word/2015/wordml/symex" xmlns:wpg="http://schemas.microsoft.com/office/word/2010/wordprocessingGroup" xmlns:wpi="http://schemas.microsoft.com/office/word/2010/wordprocessingInk" xmlns:wne="http://schemas.microsoft.com/office/word/2006/wordml" xmlns:wps="http://schemas.microsoft.com/office/word/2010/wordprocessingShape" mc:Ignorable="w14 w15 w16se w16cid wp14">
+<w:footnotes xmlns:wpc="http://schemas.microsoft.com/office/word/2010/wordprocessingCanvas" xmlns:cx="http://schemas.microsoft.com/office/drawing/2014/chartex" xmlns:cx1="http://schemas.microsoft.com/office/drawing/2015/9/8/chartex" xmlns:cx2="http://schemas.microsoft.com/office/drawing/2015/10/21/chartex" xmlns:cx3="http://schemas.microsoft.com/office/drawing/2016/5/9/chartex" xmlns:cx4="http://schemas.microsoft.com/office/drawing/2016/5/10/chartex" xmlns:cx5="http://schemas.microsoft.com/office/drawing/2016/5/11/chartex" xmlns:cx6="http://schemas.microsoft.com/office/drawing/2016/5/12/chartex" xmlns:cx7="http://schemas.microsoft.com/office/drawing/2016/5/13/chartex" xmlns:cx8="http://schemas.microsoft.com/office/drawing/2016/5/14/chartex" xmlns:mc="http://schemas.openxmlformats.org/markup-compatibility/2006" xmlns:aink="http://schemas.microsoft.com/office/drawing/2016/ink" xmlns:am3d="http://schemas.microsoft.com/office/drawing/2017/model3d" xmlns:o="urn:schemas-microsoft-com:office:office" xmlns:r="http://schemas.openxmlformats.org/officeDocument/2006/relationships" xmlns:m="http://schemas.openxmlformats.org/officeDocument/2006/math" xmlns:v="urn:schemas-microsoft-com:vml" xmlns:wp14="http://schemas.microsoft.com/office/word/2010/wordprocessingDrawing" xmlns:wp="http://schemas.openxmlformats.org/drawingml/2006/wordprocessingDrawing" xmlns:w10="urn:schemas-microsoft-com:office:word" xmlns:w="http://schemas.openxmlformats.org/wordprocessingml/2006/main" xmlns:w14="http://schemas.microsoft.com/office/word/2010/wordml" xmlns:w15="http://schemas.microsoft.com/office/word/2012/wordml" xmlns:w16cex="http://schemas.microsoft.com/office/word/2018/wordml/cex" xmlns:w16cid="http://schemas.microsoft.com/office/word/2016/wordml/cid" xmlns:w16="http://schemas.microsoft.com/office/word/2018/wordml" xmlns:w16sdtdh="http://schemas.microsoft.com/office/word/2020/wordml/sdtdatahash" xmlns:w16se="http://schemas.microsoft.com/office/word/2015/wordml/symex" xmlns:wpg="http://schemas.microsoft.com/office/word/2010/wordprocessingGroup" xmlns:wpi="http://schemas.microsoft.com/office/word/2010/wordprocessingInk" xmlns:wne="http://schemas.microsoft.com/office/word/2006/wordml" xmlns:wps="http://schemas.microsoft.com/office/word/2010/wordprocessingShape" mc:Ignorable="w14 w15 w16se w16cid w16 w16cex w16sdtdh wp14">
   <w:footnote w:type="separator" w:id="-1">
     <w:p>
       <w:pPr>
@@ -394,7 +494,7 @@
 </file>
 
 <file path=word/header1.xml><?xml version="1.0" encoding="utf-8"?>
-<w:hdr xmlns:wpc="http://schemas.microsoft.com/office/word/2010/wordprocessingCanvas" xmlns:cx="http://schemas.microsoft.com/office/drawing/2014/chartex" xmlns:cx1="http://schemas.microsoft.com/office/drawing/2015/9/8/chartex" xmlns:cx2="http://schemas.microsoft.com/office/drawing/2015/10/21/chartex" xmlns:cx3="http://schemas.microsoft.com/office/drawing/2016/5/9/chartex" xmlns:cx4="http://schemas.microsoft.com/office/drawing/2016/5/10/chartex" xmlns:cx5="http://schemas.microsoft.com/office/drawing/2016/5/11/chartex" xmlns:cx6="http://schemas.microsoft.com/office/drawing/2016/5/12/chartex" xmlns:cx7="http://schemas.microsoft.com/office/drawing/2016/5/13/chartex" xmlns:cx8="http://schemas.microsoft.com/office/drawing/2016/5/14/chartex" xmlns:mc="http://schemas.openxmlformats.org/markup-compatibility/2006" xmlns:aink="http://schemas.microsoft.com/office/drawing/2016/ink" xmlns:am3d="http://schemas.microsoft.com/office/drawing/2017/model3d" xmlns:o="urn:schemas-microsoft-com:office:office" xmlns:r="http://schemas.openxmlformats.org/officeDocument/2006/relationships" xmlns:m="http://schemas.openxmlformats.org/officeDocument/2006/math" xmlns:v="urn:schemas-microsoft-com:vml" xmlns:wp14="http://schemas.microsoft.com/office/word/2010/wordprocessingDrawing" xmlns:wp="http://schemas.openxmlformats.org/drawingml/2006/wordprocessingDrawing" xmlns:w10="urn:schemas-microsoft-com:office:word" xmlns:w="http://schemas.openxmlformats.org/wordprocessingml/2006/main" xmlns:w14="http://schemas.microsoft.com/office/word/2010/wordml" xmlns:w15="http://schemas.microsoft.com/office/word/2012/wordml" xmlns:w16cid="http://schemas.microsoft.com/office/word/2016/wordml/cid" xmlns:w16se="http://schemas.microsoft.com/office/word/2015/wordml/symex" xmlns:wpg="http://schemas.microsoft.com/office/word/2010/wordprocessingGroup" xmlns:wpi="http://schemas.microsoft.com/office/word/2010/wordprocessingInk" xmlns:wne="http://schemas.microsoft.com/office/word/2006/wordml" xmlns:wps="http://schemas.microsoft.com/office/word/2010/wordprocessingShape" mc:Ignorable="w14 w15 w16se w16cid wp14">
+<w:hdr xmlns:wpc="http://schemas.microsoft.com/office/word/2010/wordprocessingCanvas" xmlns:cx="http://schemas.microsoft.com/office/drawing/2014/chartex" xmlns:cx1="http://schemas.microsoft.com/office/drawing/2015/9/8/chartex" xmlns:cx2="http://schemas.microsoft.com/office/drawing/2015/10/21/chartex" xmlns:cx3="http://schemas.microsoft.com/office/drawing/2016/5/9/chartex" xmlns:cx4="http://schemas.microsoft.com/office/drawing/2016/5/10/chartex" xmlns:cx5="http://schemas.microsoft.com/office/drawing/2016/5/11/chartex" xmlns:cx6="http://schemas.microsoft.com/office/drawing/2016/5/12/chartex" xmlns:cx7="http://schemas.microsoft.com/office/drawing/2016/5/13/chartex" xmlns:cx8="http://schemas.microsoft.com/office/drawing/2016/5/14/chartex" xmlns:mc="http://schemas.openxmlformats.org/markup-compatibility/2006" xmlns:aink="http://schemas.microsoft.com/office/drawing/2016/ink" xmlns:am3d="http://schemas.microsoft.com/office/drawing/2017/model3d" xmlns:o="urn:schemas-microsoft-com:office:office" xmlns:r="http://schemas.openxmlformats.org/officeDocument/2006/relationships" xmlns:m="http://schemas.openxmlformats.org/officeDocument/2006/math" xmlns:v="urn:schemas-microsoft-com:vml" xmlns:wp14="http://schemas.microsoft.com/office/word/2010/wordprocessingDrawing" xmlns:wp="http://schemas.openxmlformats.org/drawingml/2006/wordprocessingDrawing" xmlns:w10="urn:schemas-microsoft-com:office:word" xmlns:w="http://schemas.openxmlformats.org/wordprocessingml/2006/main" xmlns:w14="http://schemas.microsoft.com/office/word/2010/wordml" xmlns:w15="http://schemas.microsoft.com/office/word/2012/wordml" xmlns:w16cex="http://schemas.microsoft.com/office/word/2018/wordml/cex" xmlns:w16cid="http://schemas.microsoft.com/office/word/2016/wordml/cid" xmlns:w16="http://schemas.microsoft.com/office/word/2018/wordml" xmlns:w16sdtdh="http://schemas.microsoft.com/office/word/2020/wordml/sdtdatahash" xmlns:w16se="http://schemas.microsoft.com/office/word/2015/wordml/symex" xmlns:wpg="http://schemas.microsoft.com/office/word/2010/wordprocessingGroup" xmlns:wpi="http://schemas.microsoft.com/office/word/2010/wordprocessingInk" xmlns:wne="http://schemas.microsoft.com/office/word/2006/wordml" xmlns:wps="http://schemas.microsoft.com/office/word/2010/wordprocessingShape" mc:Ignorable="w14 w15 w16se w16cid w16 w16cex w16sdtdh wp14">
   <w:p>
     <w:pPr>
       <w:pStyle w:val="Cabealho"/>
@@ -406,7 +506,7 @@
         <w:bdr w:val="none" w:sz="0" w:space="0" w:color="auto" w:frame="1"/>
       </w:rPr>
       <w:drawing>
-        <wp:inline distT="0" distB="0" distL="0" distR="0" wp14:anchorId="24F85D04" wp14:editId="67152B0E">
+        <wp:inline distT="0" distB="0" distL="0" distR="0" wp14:anchorId="6DA98367" wp14:editId="1B22EB46">
           <wp:extent cx="5400040" cy="969422"/>
           <wp:effectExtent l="0" t="0" r="0" b="2540"/>
           <wp:docPr id="3" name="Imagem 3"/>
@@ -458,8 +558,106 @@
 </w:hdr>
 </file>
 
+<file path=word/numbering.xml><?xml version="1.0" encoding="utf-8"?>
+<w:numbering xmlns:wpc="http://schemas.microsoft.com/office/word/2010/wordprocessingCanvas" xmlns:cx="http://schemas.microsoft.com/office/drawing/2014/chartex" xmlns:cx1="http://schemas.microsoft.com/office/drawing/2015/9/8/chartex" xmlns:cx2="http://schemas.microsoft.com/office/drawing/2015/10/21/chartex" xmlns:cx3="http://schemas.microsoft.com/office/drawing/2016/5/9/chartex" xmlns:cx4="http://schemas.microsoft.com/office/drawing/2016/5/10/chartex" xmlns:cx5="http://schemas.microsoft.com/office/drawing/2016/5/11/chartex" xmlns:cx6="http://schemas.microsoft.com/office/drawing/2016/5/12/chartex" xmlns:cx7="http://schemas.microsoft.com/office/drawing/2016/5/13/chartex" xmlns:cx8="http://schemas.microsoft.com/office/drawing/2016/5/14/chartex" xmlns:mc="http://schemas.openxmlformats.org/markup-compatibility/2006" xmlns:aink="http://schemas.microsoft.com/office/drawing/2016/ink" xmlns:am3d="http://schemas.microsoft.com/office/drawing/2017/model3d" xmlns:o="urn:schemas-microsoft-com:office:office" xmlns:r="http://schemas.openxmlformats.org/officeDocument/2006/relationships" xmlns:m="http://schemas.openxmlformats.org/officeDocument/2006/math" xmlns:v="urn:schemas-microsoft-com:vml" xmlns:wp14="http://schemas.microsoft.com/office/word/2010/wordprocessingDrawing" xmlns:wp="http://schemas.openxmlformats.org/drawingml/2006/wordprocessingDrawing" xmlns:w10="urn:schemas-microsoft-com:office:word" xmlns:w="http://schemas.openxmlformats.org/wordprocessingml/2006/main" xmlns:w14="http://schemas.microsoft.com/office/word/2010/wordml" xmlns:w15="http://schemas.microsoft.com/office/word/2012/wordml" xmlns:w16cex="http://schemas.microsoft.com/office/word/2018/wordml/cex" xmlns:w16cid="http://schemas.microsoft.com/office/word/2016/wordml/cid" xmlns:w16="http://schemas.microsoft.com/office/word/2018/wordml" xmlns:w16sdtdh="http://schemas.microsoft.com/office/word/2020/wordml/sdtdatahash" xmlns:w16se="http://schemas.microsoft.com/office/word/2015/wordml/symex" xmlns:wpg="http://schemas.microsoft.com/office/word/2010/wordprocessingGroup" xmlns:wpi="http://schemas.microsoft.com/office/word/2010/wordprocessingInk" xmlns:wne="http://schemas.microsoft.com/office/word/2006/wordml" xmlns:wps="http://schemas.microsoft.com/office/word/2010/wordprocessingShape" mc:Ignorable="w14 w15 w16se w16cid w16 w16cex w16sdtdh wp14">
+  <w:abstractNum w:abstractNumId="0" w15:restartNumberingAfterBreak="0">
+    <w:nsid w:val="0CB41749"/>
+    <w:multiLevelType w:val="hybridMultilevel"/>
+    <w:tmpl w:val="7D0A7D0A"/>
+    <w:lvl w:ilvl="0" w:tplc="0416000F">
+      <w:start w:val="1"/>
+      <w:numFmt w:val="decimal"/>
+      <w:lvlText w:val="%1."/>
+      <w:lvlJc w:val="left"/>
+      <w:pPr>
+        <w:ind w:left="720" w:hanging="360"/>
+      </w:pPr>
+      <w:rPr>
+        <w:rFonts w:hint="default"/>
+        <w:u w:val="none"/>
+      </w:rPr>
+    </w:lvl>
+    <w:lvl w:ilvl="1" w:tplc="04160019" w:tentative="1">
+      <w:start w:val="1"/>
+      <w:numFmt w:val="lowerLetter"/>
+      <w:lvlText w:val="%2."/>
+      <w:lvlJc w:val="left"/>
+      <w:pPr>
+        <w:ind w:left="1440" w:hanging="360"/>
+      </w:pPr>
+    </w:lvl>
+    <w:lvl w:ilvl="2" w:tplc="0416001B" w:tentative="1">
+      <w:start w:val="1"/>
+      <w:numFmt w:val="lowerRoman"/>
+      <w:lvlText w:val="%3."/>
+      <w:lvlJc w:val="right"/>
+      <w:pPr>
+        <w:ind w:left="2160" w:hanging="180"/>
+      </w:pPr>
+    </w:lvl>
+    <w:lvl w:ilvl="3" w:tplc="0416000F" w:tentative="1">
+      <w:start w:val="1"/>
+      <w:numFmt w:val="decimal"/>
+      <w:lvlText w:val="%4."/>
+      <w:lvlJc w:val="left"/>
+      <w:pPr>
+        <w:ind w:left="2880" w:hanging="360"/>
+      </w:pPr>
+    </w:lvl>
+    <w:lvl w:ilvl="4" w:tplc="04160019" w:tentative="1">
+      <w:start w:val="1"/>
+      <w:numFmt w:val="lowerLetter"/>
+      <w:lvlText w:val="%5."/>
+      <w:lvlJc w:val="left"/>
+      <w:pPr>
+        <w:ind w:left="3600" w:hanging="360"/>
+      </w:pPr>
+    </w:lvl>
+    <w:lvl w:ilvl="5" w:tplc="0416001B" w:tentative="1">
+      <w:start w:val="1"/>
+      <w:numFmt w:val="lowerRoman"/>
+      <w:lvlText w:val="%6."/>
+      <w:lvlJc w:val="right"/>
+      <w:pPr>
+        <w:ind w:left="4320" w:hanging="180"/>
+      </w:pPr>
+    </w:lvl>
+    <w:lvl w:ilvl="6" w:tplc="0416000F" w:tentative="1">
+      <w:start w:val="1"/>
+      <w:numFmt w:val="decimal"/>
+      <w:lvlText w:val="%7."/>
+      <w:lvlJc w:val="left"/>
+      <w:pPr>
+        <w:ind w:left="5040" w:hanging="360"/>
+      </w:pPr>
+    </w:lvl>
+    <w:lvl w:ilvl="7" w:tplc="04160019" w:tentative="1">
+      <w:start w:val="1"/>
+      <w:numFmt w:val="lowerLetter"/>
+      <w:lvlText w:val="%8."/>
+      <w:lvlJc w:val="left"/>
+      <w:pPr>
+        <w:ind w:left="5760" w:hanging="360"/>
+      </w:pPr>
+    </w:lvl>
+    <w:lvl w:ilvl="8" w:tplc="0416001B" w:tentative="1">
+      <w:start w:val="1"/>
+      <w:numFmt w:val="lowerRoman"/>
+      <w:lvlText w:val="%9."/>
+      <w:lvlJc w:val="right"/>
+      <w:pPr>
+        <w:ind w:left="6480" w:hanging="180"/>
+      </w:pPr>
+    </w:lvl>
+  </w:abstractNum>
+  <w:num w:numId="1">
+    <w:abstractNumId w:val="0"/>
+  </w:num>
+</w:numbering>
+</file>
+
 <file path=word/styles.xml><?xml version="1.0" encoding="utf-8"?>
-<w:styles xmlns:mc="http://schemas.openxmlformats.org/markup-compatibility/2006" xmlns:r="http://schemas.openxmlformats.org/officeDocument/2006/relationships" xmlns:w="http://schemas.openxmlformats.org/wordprocessingml/2006/main" xmlns:w14="http://schemas.microsoft.com/office/word/2010/wordml" xmlns:w15="http://schemas.microsoft.com/office/word/2012/wordml" xmlns:w16cid="http://schemas.microsoft.com/office/word/2016/wordml/cid" xmlns:w16se="http://schemas.microsoft.com/office/word/2015/wordml/symex" mc:Ignorable="w14 w15 w16se w16cid">
+<w:styles xmlns:mc="http://schemas.openxmlformats.org/markup-compatibility/2006" xmlns:r="http://schemas.openxmlformats.org/officeDocument/2006/relationships" xmlns:w="http://schemas.openxmlformats.org/wordprocessingml/2006/main" xmlns:w14="http://schemas.microsoft.com/office/word/2010/wordml" xmlns:w15="http://schemas.microsoft.com/office/word/2012/wordml" xmlns:w16cex="http://schemas.microsoft.com/office/word/2018/wordml/cex" xmlns:w16cid="http://schemas.microsoft.com/office/word/2016/wordml/cid" xmlns:w16="http://schemas.microsoft.com/office/word/2018/wordml" xmlns:w16sdtdh="http://schemas.microsoft.com/office/word/2020/wordml/sdtdatahash" xmlns:w16se="http://schemas.microsoft.com/office/word/2015/wordml/symex" mc:Ignorable="w14 w15 w16se w16cid w16 w16cex w16sdtdh">
   <w:docDefaults>
     <w:rPrDefault>
       <w:rPr>
@@ -475,7 +673,7 @@
       </w:pPr>
     </w:pPrDefault>
   </w:docDefaults>
-  <w:latentStyles w:defLockedState="0" w:defUIPriority="99" w:defSemiHidden="0" w:defUnhideWhenUsed="0" w:defQFormat="0" w:count="375">
+  <w:latentStyles w:defLockedState="0" w:defUIPriority="99" w:defSemiHidden="0" w:defUnhideWhenUsed="0" w:defQFormat="0" w:count="376">
     <w:lsdException w:name="Normal" w:uiPriority="0" w:qFormat="1"/>
     <w:lsdException w:name="heading 1" w:uiPriority="9" w:qFormat="1"/>
     <w:lsdException w:name="heading 2" w:semiHidden="1" w:uiPriority="9" w:unhideWhenUsed="1" w:qFormat="1"/>
@@ -581,7 +779,6 @@
     <w:lsdException w:name="HTML Sample" w:semiHidden="1" w:unhideWhenUsed="1"/>
     <w:lsdException w:name="HTML Typewriter" w:semiHidden="1" w:unhideWhenUsed="1"/>
     <w:lsdException w:name="HTML Variable" w:semiHidden="1" w:unhideWhenUsed="1"/>
-    <w:lsdException w:name="Normal Table" w:semiHidden="1" w:unhideWhenUsed="1"/>
     <w:lsdException w:name="annotation subject" w:semiHidden="1" w:unhideWhenUsed="1"/>
     <w:lsdException w:name="No List" w:semiHidden="1" w:unhideWhenUsed="1"/>
     <w:lsdException w:name="Outline List 1" w:semiHidden="1" w:unhideWhenUsed="1"/>
@@ -628,10 +825,8 @@
     <w:lsdException w:name="Table Subtle 2" w:semiHidden="1" w:unhideWhenUsed="1"/>
     <w:lsdException w:name="Table Web 1" w:semiHidden="1" w:unhideWhenUsed="1"/>
     <w:lsdException w:name="Table Web 2" w:semiHidden="1" w:unhideWhenUsed="1"/>
-    <w:lsdException w:name="Table Web 3" w:semiHidden="1" w:unhideWhenUsed="1"/>
     <w:lsdException w:name="Balloon Text" w:semiHidden="1" w:unhideWhenUsed="1"/>
     <w:lsdException w:name="Table Grid" w:uiPriority="39"/>
-    <w:lsdException w:name="Table Theme" w:semiHidden="1" w:unhideWhenUsed="1"/>
     <w:lsdException w:name="Placeholder Text" w:semiHidden="1"/>
     <w:lsdException w:name="No Spacing" w:uiPriority="1" w:qFormat="1"/>
     <w:lsdException w:name="Light Shading" w:uiPriority="60"/>
@@ -851,6 +1046,7 @@
     <w:lsdException w:name="Smart Hyperlink" w:semiHidden="1" w:unhideWhenUsed="1"/>
     <w:lsdException w:name="Hashtag" w:semiHidden="1" w:unhideWhenUsed="1"/>
     <w:lsdException w:name="Unresolved Mention" w:semiHidden="1" w:unhideWhenUsed="1"/>
+    <w:lsdException w:name="Smart Link" w:semiHidden="1" w:unhideWhenUsed="1"/>
   </w:latentStyles>
   <w:style w:type="paragraph" w:default="1" w:styleId="Normal">
     <w:name w:val="Normal"/>
@@ -864,13 +1060,33 @@
       <w:lang w:eastAsia="pt-BR"/>
     </w:rPr>
   </w:style>
+  <w:style w:type="paragraph" w:styleId="Ttulo1">
+    <w:name w:val="heading 1"/>
+    <w:basedOn w:val="Normal"/>
+    <w:next w:val="Normal"/>
+    <w:link w:val="Ttulo1Char"/>
+    <w:uiPriority w:val="9"/>
+    <w:qFormat/>
+    <w:rsid w:val="00007810"/>
+    <w:pPr>
+      <w:keepNext/>
+      <w:keepLines/>
+      <w:spacing w:before="240"/>
+      <w:outlineLvl w:val="0"/>
+    </w:pPr>
+    <w:rPr>
+      <w:rFonts w:asciiTheme="majorHAnsi" w:eastAsiaTheme="majorEastAsia" w:hAnsiTheme="majorHAnsi" w:cstheme="majorBidi"/>
+      <w:color w:val="2F5496" w:themeColor="accent1" w:themeShade="BF"/>
+      <w:sz w:val="32"/>
+      <w:szCs w:val="32"/>
+    </w:rPr>
+  </w:style>
   <w:style w:type="paragraph" w:styleId="Ttulo2">
     <w:name w:val="heading 2"/>
     <w:basedOn w:val="Normal"/>
     <w:next w:val="Normal"/>
     <w:link w:val="Ttulo2Char"/>
     <w:uiPriority w:val="9"/>
-    <w:semiHidden/>
     <w:unhideWhenUsed/>
     <w:qFormat/>
     <w:rsid w:val="00190556"/>
@@ -969,7 +1185,6 @@
     <w:basedOn w:val="Fontepargpadro"/>
     <w:link w:val="Ttulo2"/>
     <w:uiPriority w:val="9"/>
-    <w:semiHidden/>
     <w:rsid w:val="00190556"/>
     <w:rPr>
       <w:rFonts w:ascii="Arial" w:eastAsia="Arial" w:hAnsi="Arial" w:cs="Arial"/>
@@ -992,6 +1207,20 @@
       <w:rFonts w:ascii="Times New Roman" w:eastAsia="Times New Roman" w:hAnsi="Times New Roman" w:cs="Times New Roman"/>
       <w:sz w:val="24"/>
       <w:szCs w:val="24"/>
+    </w:rPr>
+  </w:style>
+  <w:style w:type="character" w:customStyle="1" w:styleId="Ttulo1Char">
+    <w:name w:val="Título 1 Char"/>
+    <w:basedOn w:val="Fontepargpadro"/>
+    <w:link w:val="Ttulo1"/>
+    <w:uiPriority w:val="9"/>
+    <w:rsid w:val="00007810"/>
+    <w:rPr>
+      <w:rFonts w:asciiTheme="majorHAnsi" w:eastAsiaTheme="majorEastAsia" w:hAnsiTheme="majorHAnsi" w:cstheme="majorBidi"/>
+      <w:color w:val="2F5496" w:themeColor="accent1" w:themeShade="BF"/>
+      <w:sz w:val="32"/>
+      <w:szCs w:val="32"/>
+      <w:lang w:eastAsia="pt-BR"/>
     </w:rPr>
   </w:style>
 </w:styles>

</xml_diff>